<commit_message>
Added RD and progress report for increment 2
</commit_message>
<xml_diff>
--- a/RD Template.docx
+++ b/RD Template.docx
@@ -1375,12 +1375,12 @@
             <wp:extent cx="5486400" cy="4000500"/>
             <wp:effectExtent b="0" l="0" r="0" t="0"/>
             <wp:wrapSquare wrapText="bothSides" distB="114300" distT="114300" distL="114300" distR="114300"/>
-            <wp:docPr id="2" name="image2.png"/>
+            <wp:docPr id="3" name="image4.png"/>
             <a:graphic>
               <a:graphicData uri="http://schemas.openxmlformats.org/drawingml/2006/picture">
                 <pic:pic>
                   <pic:nvPicPr>
-                    <pic:cNvPr id="0" name="image2.png"/>
+                    <pic:cNvPr id="0" name="image4.png"/>
                     <pic:cNvPicPr preferRelativeResize="0"/>
                   </pic:nvPicPr>
                   <pic:blipFill>
@@ -1613,21 +1613,37 @@
       </w:pPr>
       <w:r>
         <w:rPr>
-          <w:rFonts w:ascii="Arial" w:cs="Arial" w:eastAsia="Arial" w:hAnsi="Arial"/>
-          <w:i w:val="1"/>
-          <w:sz w:val="10"/>
-          <w:szCs w:val="10"/>
+          <w:rtl w:val="0"/>
+        </w:rPr>
+      </w:r>
+    </w:p>
+    <w:p>
+      <w:pPr>
+        <w:shd w:fill="ffffff" w:val="clear"/>
+        <w:rPr>
+          <w:rFonts w:ascii="Arial" w:cs="Arial" w:eastAsia="Arial" w:hAnsi="Arial"/>
+          <w:i w:val="1"/>
+          <w:sz w:val="20"/>
+          <w:szCs w:val="20"/>
+        </w:rPr>
+      </w:pPr>
+      <w:r>
+        <w:rPr>
+          <w:rFonts w:ascii="Arial" w:cs="Arial" w:eastAsia="Arial" w:hAnsi="Arial"/>
+          <w:i w:val="1"/>
+          <w:sz w:val="20"/>
+          <w:szCs w:val="20"/>
         </w:rPr>
         <w:drawing>
           <wp:inline distB="114300" distT="114300" distL="114300" distR="114300">
-            <wp:extent cx="5053013" cy="4079255"/>
+            <wp:extent cx="5486400" cy="3048000"/>
             <wp:effectExtent b="0" l="0" r="0" t="0"/>
-            <wp:docPr id="3" name="image4.jpg"/>
+            <wp:docPr id="4" name="image3.png"/>
             <a:graphic>
               <a:graphicData uri="http://schemas.openxmlformats.org/drawingml/2006/picture">
                 <pic:pic>
                   <pic:nvPicPr>
-                    <pic:cNvPr id="0" name="image4.jpg"/>
+                    <pic:cNvPr id="0" name="image3.png"/>
                     <pic:cNvPicPr preferRelativeResize="0"/>
                   </pic:nvPicPr>
                   <pic:blipFill>
@@ -1640,7 +1656,7 @@
                   <pic:spPr>
                     <a:xfrm>
                       <a:off x="0" y="0"/>
-                      <a:ext cx="5053013" cy="4079255"/>
+                      <a:ext cx="5486400" cy="3048000"/>
                     </a:xfrm>
                     <a:prstGeom prst="rect"/>
                     <a:ln/>
@@ -1663,26 +1679,27 @@
         <w:rPr>
           <w:rFonts w:ascii="Arial" w:cs="Arial" w:eastAsia="Arial" w:hAnsi="Arial"/>
           <w:i w:val="1"/>
-          <w:color w:val="000000"/>
-          <w:sz w:val="20"/>
-          <w:szCs w:val="20"/>
-        </w:rPr>
-      </w:pPr>
-      <w:r>
-        <w:rPr>
-          <w:rFonts w:ascii="Arial" w:cs="Arial" w:eastAsia="Arial" w:hAnsi="Arial"/>
-          <w:b w:val="1"/>
+          <w:sz w:val="20"/>
+          <w:szCs w:val="20"/>
+        </w:rPr>
+      </w:pPr>
+      <w:r>
+        <w:rPr>
+          <w:rFonts w:ascii="Arial" w:cs="Arial" w:eastAsia="Arial" w:hAnsi="Arial"/>
+          <w:i w:val="1"/>
+          <w:sz w:val="20"/>
+          <w:szCs w:val="20"/>
         </w:rPr>
         <w:drawing>
           <wp:inline distB="114300" distT="114300" distL="114300" distR="114300">
-            <wp:extent cx="6223000" cy="3500438"/>
+            <wp:extent cx="5486400" cy="3314700"/>
             <wp:effectExtent b="0" l="0" r="0" t="0"/>
-            <wp:docPr id="4" name="image1.jpg"/>
+            <wp:docPr id="1" name="image2.png"/>
             <a:graphic>
               <a:graphicData uri="http://schemas.openxmlformats.org/drawingml/2006/picture">
                 <pic:pic>
                   <pic:nvPicPr>
-                    <pic:cNvPr id="0" name="image1.jpg"/>
+                    <pic:cNvPr id="0" name="image2.png"/>
                     <pic:cNvPicPr preferRelativeResize="0"/>
                   </pic:nvPicPr>
                   <pic:blipFill>
@@ -1695,7 +1712,7 @@
                   <pic:spPr>
                     <a:xfrm>
                       <a:off x="0" y="0"/>
-                      <a:ext cx="6223000" cy="3500438"/>
+                      <a:ext cx="5486400" cy="3314700"/>
                     </a:xfrm>
                     <a:prstGeom prst="rect"/>
                     <a:ln/>
@@ -1708,6 +1725,70 @@
       </w:r>
       <w:r>
         <w:rPr>
+          <w:rtl w:val="0"/>
+        </w:rPr>
+      </w:r>
+    </w:p>
+    <w:p>
+      <w:pPr>
+        <w:shd w:fill="ffffff" w:val="clear"/>
+        <w:rPr>
+          <w:rFonts w:ascii="Arial" w:cs="Arial" w:eastAsia="Arial" w:hAnsi="Arial"/>
+          <w:i w:val="1"/>
+          <w:sz w:val="20"/>
+          <w:szCs w:val="20"/>
+        </w:rPr>
+      </w:pPr>
+      <w:r>
+        <w:rPr>
+          <w:rtl w:val="0"/>
+        </w:rPr>
+      </w:r>
+    </w:p>
+    <w:p>
+      <w:pPr>
+        <w:shd w:fill="ffffff" w:val="clear"/>
+        <w:rPr>
+          <w:rFonts w:ascii="Arial" w:cs="Arial" w:eastAsia="Arial" w:hAnsi="Arial"/>
+          <w:i w:val="1"/>
+          <w:sz w:val="20"/>
+          <w:szCs w:val="20"/>
+        </w:rPr>
+      </w:pPr>
+      <w:r>
+        <w:rPr>
+          <w:rtl w:val="0"/>
+        </w:rPr>
+      </w:r>
+    </w:p>
+    <w:p>
+      <w:pPr>
+        <w:shd w:fill="ffffff" w:val="clear"/>
+        <w:rPr>
+          <w:rFonts w:ascii="Arial" w:cs="Arial" w:eastAsia="Arial" w:hAnsi="Arial"/>
+          <w:i w:val="1"/>
+          <w:sz w:val="20"/>
+          <w:szCs w:val="20"/>
+        </w:rPr>
+      </w:pPr>
+      <w:r>
+        <w:rPr>
+          <w:rtl w:val="0"/>
+        </w:rPr>
+      </w:r>
+    </w:p>
+    <w:p>
+      <w:pPr>
+        <w:shd w:fill="ffffff" w:val="clear"/>
+        <w:rPr>
+          <w:rFonts w:ascii="Arial" w:cs="Arial" w:eastAsia="Arial" w:hAnsi="Arial"/>
+          <w:i w:val="1"/>
+          <w:sz w:val="20"/>
+          <w:szCs w:val="20"/>
+        </w:rPr>
+      </w:pPr>
+      <w:r>
+        <w:rPr>
           <w:rFonts w:ascii="Arial" w:cs="Arial" w:eastAsia="Arial" w:hAnsi="Arial"/>
           <w:i w:val="1"/>
           <w:sz w:val="20"/>
@@ -1715,14 +1796,14 @@
         </w:rPr>
         <w:drawing>
           <wp:inline distB="114300" distT="114300" distL="114300" distR="114300">
-            <wp:extent cx="6196013" cy="4229100"/>
+            <wp:extent cx="5486400" cy="3594100"/>
             <wp:effectExtent b="0" l="0" r="0" t="0"/>
-            <wp:docPr id="1" name="image3.jpg"/>
+            <wp:docPr id="2" name="image1.png"/>
             <a:graphic>
               <a:graphicData uri="http://schemas.openxmlformats.org/drawingml/2006/picture">
                 <pic:pic>
                   <pic:nvPicPr>
-                    <pic:cNvPr id="0" name="image3.jpg"/>
+                    <pic:cNvPr id="0" name="image1.png"/>
                     <pic:cNvPicPr preferRelativeResize="0"/>
                   </pic:nvPicPr>
                   <pic:blipFill>
@@ -1735,7 +1816,7 @@
                   <pic:spPr>
                     <a:xfrm>
                       <a:off x="0" y="0"/>
-                      <a:ext cx="6196013" cy="4229100"/>
+                      <a:ext cx="5486400" cy="3594100"/>
                     </a:xfrm>
                     <a:prstGeom prst="rect"/>
                     <a:ln/>
@@ -3052,7 +3133,7 @@
 
 <file path=customXML/item1.xml><?xml version="1.0" encoding="utf-8"?>
 <go:gDocsCustomXmlDataStorage xmlns:go="http://customooxmlschemas.google.com/" xmlns:r="http://schemas.openxmlformats.org/officeDocument/2006/relationships">
-  <go:docsCustomData xmlns:go="http://customooxmlschemas.google.com/" roundtripDataSignature="AMtx7miTHaMSvJFLlY6OxGo7QsYwBo2ovQ==">AMUW2mXFyPooQSpnaQ5hUeqhMaX5Easl6aUX8qT+9llqUBS7egmbn2SEcFR19CwvJdms0L9sv1zlWJEv/QjJ21l0T3SCyMbeeQdlcnrR0mclx8jYhGTQSKN4/35OOuSHTRREmXrafR34O/l/ukk4OY2+8vG7oB8Oig==</go:docsCustomData>
+  <go:docsCustomData xmlns:go="http://customooxmlschemas.google.com/" roundtripDataSignature="AMtx7miTHaMSvJFLlY6OxGo7QsYwBo2ovQ==">AMUW2mULZZViZ5bS+GJ3aHbo+bM53MMz8bMrNFbL90UTgWBIfEeQ1VmVvWCRcdZM2bGxyBYRQo7sgQ271PpPPuLAGfrr/PWlMze01lPAEmIWAHjDLc54KnU7o9TCraBtOcaFXfY/RG8CZ0OqM1yE9pXLK00DFxznbw==</go:docsCustomData>
 </go:gDocsCustomXmlDataStorage>
 </file>
 

</xml_diff>